<commit_message>
Added youtube video link in doc file
</commit_message>
<xml_diff>
--- a/Clothing Consultant Bot/CLOTHING CONSULTANT BOT.docx
+++ b/Clothing Consultant Bot/CLOTHING CONSULTANT BOT.docx
@@ -103,15 +103,44 @@
         <w:pBdr>
           <w:bottom w:val="single" w:sz="6" w:space="1" w:color="auto"/>
         </w:pBdr>
-        <w:rPr>
-          <w:sz w:val="72"/>
-          <w:szCs w:val="72"/>
+        <w:jc w:val="center"/>
+        <w:rPr>
+          <w:sz w:val="20"/>
+          <w:szCs w:val="20"/>
           <w:u w:val="single"/>
         </w:rPr>
       </w:pPr>
+      <w:r>
+        <w:rPr>
+          <w:sz w:val="20"/>
+          <w:szCs w:val="20"/>
+        </w:rPr>
+        <w:t>YouTube Link:</w:t>
+      </w:r>
+      <w:r>
+        <w:rPr>
+          <w:sz w:val="20"/>
+          <w:szCs w:val="20"/>
+          <w:u w:val="single"/>
+        </w:rPr>
+        <w:t xml:space="preserve"> </w:t>
+      </w:r>
+      <w:hyperlink r:id="rId8" w:history="1">
+        <w:r>
+          <w:rPr>
+            <w:rStyle w:val="Hyperlink"/>
+            <w:sz w:val="20"/>
+            <w:szCs w:val="20"/>
+          </w:rPr>
+          <w:t>https://www.youtube.com/watch?v=Xa1Un7Ld1Ls</w:t>
+        </w:r>
+      </w:hyperlink>
     </w:p>
     <w:p>
       <w:pPr>
+        <w:pBdr>
+          <w:bottom w:val="single" w:sz="6" w:space="1" w:color="auto"/>
+        </w:pBdr>
         <w:rPr>
           <w:sz w:val="72"/>
           <w:szCs w:val="72"/>
@@ -576,34 +605,7 @@
                   <w:szCs w:val="28"/>
                   <w:u w:val="none"/>
                 </w:rPr>
-                <w:t>Objec</w:t>
-              </w:r>
-              <w:r>
-                <w:rPr>
-                  <w:rStyle w:val="Hyperlink"/>
-                  <w:sz w:val="28"/>
-                  <w:szCs w:val="28"/>
-                  <w:u w:val="none"/>
-                </w:rPr>
-                <w:t>t</w:t>
-              </w:r>
-              <w:r>
-                <w:rPr>
-                  <w:rStyle w:val="Hyperlink"/>
-                  <w:sz w:val="28"/>
-                  <w:szCs w:val="28"/>
-                  <w:u w:val="none"/>
-                </w:rPr>
-                <w:t>i</w:t>
-              </w:r>
-              <w:r>
-                <w:rPr>
-                  <w:rStyle w:val="Hyperlink"/>
-                  <w:sz w:val="28"/>
-                  <w:szCs w:val="28"/>
-                  <w:u w:val="none"/>
-                </w:rPr>
-                <w:t>ve</w:t>
+                <w:t>Objective</w:t>
               </w:r>
             </w:hyperlink>
           </w:p>
@@ -674,25 +676,7 @@
                   <w:szCs w:val="28"/>
                   <w:u w:val="none"/>
                 </w:rPr>
-                <w:t>Required Soft</w:t>
-              </w:r>
-              <w:r>
-                <w:rPr>
-                  <w:rStyle w:val="Hyperlink"/>
-                  <w:sz w:val="28"/>
-                  <w:szCs w:val="28"/>
-                  <w:u w:val="none"/>
-                </w:rPr>
-                <w:t>w</w:t>
-              </w:r>
-              <w:r>
-                <w:rPr>
-                  <w:rStyle w:val="Hyperlink"/>
-                  <w:sz w:val="28"/>
-                  <w:szCs w:val="28"/>
-                  <w:u w:val="none"/>
-                </w:rPr>
-                <w:t>are &amp; Access</w:t>
+                <w:t>Required Software &amp; Access</w:t>
               </w:r>
             </w:hyperlink>
           </w:p>
@@ -763,25 +747,7 @@
                   <w:szCs w:val="28"/>
                   <w:u w:val="none"/>
                 </w:rPr>
-                <w:t>Flow</w:t>
-              </w:r>
-              <w:r>
-                <w:rPr>
-                  <w:rStyle w:val="Hyperlink"/>
-                  <w:sz w:val="28"/>
-                  <w:szCs w:val="28"/>
-                  <w:u w:val="none"/>
-                </w:rPr>
-                <w:t>c</w:t>
-              </w:r>
-              <w:r>
-                <w:rPr>
-                  <w:rStyle w:val="Hyperlink"/>
-                  <w:sz w:val="28"/>
-                  <w:szCs w:val="28"/>
-                  <w:u w:val="none"/>
-                </w:rPr>
-                <w:t>hart</w:t>
+                <w:t>Flowchart</w:t>
               </w:r>
             </w:hyperlink>
           </w:p>
@@ -852,16 +818,7 @@
                   <w:szCs w:val="28"/>
                   <w:u w:val="none"/>
                 </w:rPr>
-                <w:t>Business Flo</w:t>
-              </w:r>
-              <w:r>
-                <w:rPr>
-                  <w:rStyle w:val="Hyperlink"/>
-                  <w:sz w:val="28"/>
-                  <w:szCs w:val="28"/>
-                  <w:u w:val="none"/>
-                </w:rPr>
-                <w:t>w</w:t>
+                <w:t>Business Flow</w:t>
               </w:r>
             </w:hyperlink>
           </w:p>
@@ -1211,6 +1168,7 @@
       </w:pPr>
       <w:r>
         <w:rPr>
+          <w:noProof/>
           <w:sz w:val="36"/>
           <w:szCs w:val="36"/>
           <w:u w:val="single"/>
@@ -1231,7 +1189,7 @@
                     <pic:cNvPicPr/>
                   </pic:nvPicPr>
                   <pic:blipFill>
-                    <a:blip r:embed="rId8"/>
+                    <a:blip r:embed="rId9"/>
                     <a:stretch>
                       <a:fillRect/>
                     </a:stretch>
@@ -1428,6 +1386,9 @@
               <w:jc w:val="center"/>
             </w:pPr>
             <w:r>
+              <w:rPr>
+                <w:noProof/>
+              </w:rPr>
               <w:drawing>
                 <wp:inline distT="0" distB="0" distL="0" distR="0" wp14:anchorId="64696897" wp14:editId="0F33338D">
                   <wp:extent cx="2329132" cy="1347243"/>
@@ -1444,7 +1405,7 @@
                           <pic:cNvPicPr/>
                         </pic:nvPicPr>
                         <pic:blipFill>
-                          <a:blip r:embed="rId9"/>
+                          <a:blip r:embed="rId10"/>
                           <a:stretch>
                             <a:fillRect/>
                           </a:stretch>
@@ -1548,6 +1509,7 @@
             </w:r>
             <w:r>
               <w:rPr>
+                <w:noProof/>
                 <w:sz w:val="20"/>
                 <w:szCs w:val="20"/>
               </w:rPr>
@@ -1567,7 +1529,7 @@
                           <pic:cNvPicPr/>
                         </pic:nvPicPr>
                         <pic:blipFill>
-                          <a:blip r:embed="rId10"/>
+                          <a:blip r:embed="rId11"/>
                           <a:stretch>
                             <a:fillRect/>
                           </a:stretch>
@@ -1655,6 +1617,7 @@
             </w:r>
             <w:r>
               <w:rPr>
+                <w:noProof/>
                 <w:sz w:val="20"/>
                 <w:szCs w:val="20"/>
               </w:rPr>
@@ -1674,7 +1637,7 @@
                           <pic:cNvPicPr/>
                         </pic:nvPicPr>
                         <pic:blipFill>
-                          <a:blip r:embed="rId11"/>
+                          <a:blip r:embed="rId12"/>
                           <a:stretch>
                             <a:fillRect/>
                           </a:stretch>
@@ -1901,6 +1864,7 @@
             </w:r>
             <w:r>
               <w:rPr>
+                <w:noProof/>
                 <w:sz w:val="20"/>
                 <w:szCs w:val="20"/>
               </w:rPr>
@@ -1920,7 +1884,7 @@
                           <pic:cNvPicPr/>
                         </pic:nvPicPr>
                         <pic:blipFill>
-                          <a:blip r:embed="rId12"/>
+                          <a:blip r:embed="rId13"/>
                           <a:stretch>
                             <a:fillRect/>
                           </a:stretch>
@@ -1964,7 +1928,7 @@
       </w:pPr>
     </w:p>
     <w:sectPr>
-      <w:footerReference w:type="default" r:id="rId13"/>
+      <w:footerReference w:type="default" r:id="rId14"/>
       <w:pgSz w:w="11906" w:h="16838"/>
       <w:pgMar w:top="1440" w:right="1440" w:bottom="1440" w:left="1440" w:header="708" w:footer="708" w:gutter="0"/>
       <w:cols w:space="708"/>
@@ -3078,6 +3042,7 @@
   <w:style w:type="character" w:default="1" w:styleId="DefaultParagraphFont">
     <w:name w:val="Default Paragraph Font"/>
     <w:uiPriority w:val="1"/>
+    <w:semiHidden/>
     <w:unhideWhenUsed/>
   </w:style>
   <w:style w:type="table" w:default="1" w:styleId="TableNormal">

</xml_diff>